<commit_message>
Added goalCube and menu image
</commit_message>
<xml_diff>
--- a/Files/Week 7 Notes.docx
+++ b/Files/Week 7 Notes.docx
@@ -1,6 +1,6 @@
 
 <file path=word/document.xml><?xml version="1.0" encoding="utf-8"?>
-<w:document xmlns:wpc="http://schemas.microsoft.com/office/word/2010/wordprocessingCanvas" xmlns:cx="http://schemas.microsoft.com/office/drawing/2014/chartex" xmlns:cx1="http://schemas.microsoft.com/office/drawing/2015/9/8/chartex" xmlns:cx2="http://schemas.microsoft.com/office/drawing/2015/10/21/chartex" xmlns:cx3="http://schemas.microsoft.com/office/drawing/2016/5/9/chartex" xmlns:cx4="http://schemas.microsoft.com/office/drawing/2016/5/10/chartex" xmlns:cx5="http://schemas.microsoft.com/office/drawing/2016/5/11/chartex" xmlns:cx6="http://schemas.microsoft.com/office/drawing/2016/5/12/chartex" xmlns:cx7="http://schemas.microsoft.com/office/drawing/2016/5/13/chartex" xmlns:cx8="http://schemas.microsoft.com/office/drawing/2016/5/14/chartex" xmlns:mc="http://schemas.openxmlformats.org/markup-compatibility/2006" xmlns:aink="http://schemas.microsoft.com/office/drawing/2016/ink" xmlns:am3d="http://schemas.microsoft.com/office/drawing/2017/model3d" xmlns:o="urn:schemas-microsoft-com:office:office" xmlns:r="http://schemas.openxmlformats.org/officeDocument/2006/relationships" xmlns:m="http://schemas.openxmlformats.org/officeDocument/2006/math" xmlns:v="urn:schemas-microsoft-com:vml" xmlns:wp14="http://schemas.microsoft.com/office/word/2010/wordprocessingDrawing" xmlns:wp="http://schemas.openxmlformats.org/drawingml/2006/wordprocessingDrawing" xmlns:w10="urn:schemas-microsoft-com:office:word" xmlns:w="http://schemas.openxmlformats.org/wordprocessingml/2006/main" xmlns:w14="http://schemas.microsoft.com/office/word/2010/wordml" xmlns:w15="http://schemas.microsoft.com/office/word/2012/wordml" xmlns:w16cid="http://schemas.microsoft.com/office/word/2016/wordml/cid" xmlns:w16se="http://schemas.microsoft.com/office/word/2015/wordml/symex" xmlns:wpg="http://schemas.microsoft.com/office/word/2010/wordprocessingGroup" xmlns:wpi="http://schemas.microsoft.com/office/word/2010/wordprocessingInk" xmlns:wne="http://schemas.microsoft.com/office/word/2006/wordml" xmlns:wps="http://schemas.microsoft.com/office/word/2010/wordprocessingShape" mc:Ignorable="w14 w15 w16se w16cid wp14">
+<w:document xmlns:wpc="http://schemas.microsoft.com/office/word/2010/wordprocessingCanvas" xmlns:cx="http://schemas.microsoft.com/office/drawing/2014/chartex" xmlns:cx1="http://schemas.microsoft.com/office/drawing/2015/9/8/chartex" xmlns:mc="http://schemas.openxmlformats.org/markup-compatibility/2006" xmlns:o="urn:schemas-microsoft-com:office:office" xmlns:r="http://schemas.openxmlformats.org/officeDocument/2006/relationships" xmlns:m="http://schemas.openxmlformats.org/officeDocument/2006/math" xmlns:v="urn:schemas-microsoft-com:vml" xmlns:wp14="http://schemas.microsoft.com/office/word/2010/wordprocessingDrawing" xmlns:wp="http://schemas.openxmlformats.org/drawingml/2006/wordprocessingDrawing" xmlns:w10="urn:schemas-microsoft-com:office:word" xmlns:w="http://schemas.openxmlformats.org/wordprocessingml/2006/main" xmlns:w14="http://schemas.microsoft.com/office/word/2010/wordml" xmlns:w15="http://schemas.microsoft.com/office/word/2012/wordml" xmlns:w16se="http://schemas.microsoft.com/office/word/2015/wordml/symex" xmlns:wpg="http://schemas.microsoft.com/office/word/2010/wordprocessingGroup" xmlns:wpi="http://schemas.microsoft.com/office/word/2010/wordprocessingInk" xmlns:wne="http://schemas.microsoft.com/office/word/2006/wordml" xmlns:wps="http://schemas.microsoft.com/office/word/2010/wordprocessingShape" mc:Ignorable="w14 w15 w16se wp14">
   <w:body>
     <w:p>
       <w:pPr>
@@ -97,96 +97,102 @@
           <w:ilvl w:val="1"/>
           <w:numId w:val="1"/>
         </w:numPr>
-      </w:pPr>
-      <w:r>
+        <w:rPr>
+          <w:strike/>
+        </w:rPr>
+      </w:pPr>
+      <w:r>
+        <w:rPr>
+          <w:strike/>
+        </w:rPr>
         <w:t>Main menu</w:t>
-      </w:r>
-    </w:p>
-    <w:p>
-      <w:pPr>
-        <w:pStyle w:val="ListParagraph"/>
-        <w:numPr>
-          <w:ilvl w:val="1"/>
-          <w:numId w:val="1"/>
-        </w:numPr>
-      </w:pPr>
-      <w:r>
-        <w:t>Breakable blocks?</w:t>
-      </w:r>
-    </w:p>
-    <w:p>
-      <w:pPr>
-        <w:pStyle w:val="ListParagraph"/>
-        <w:numPr>
-          <w:ilvl w:val="1"/>
-          <w:numId w:val="1"/>
-        </w:numPr>
-      </w:pPr>
-      <w:r>
-        <w:t>Time?</w:t>
-      </w:r>
-    </w:p>
-    <w:p>
-      <w:pPr>
-        <w:pStyle w:val="ListParagraph"/>
-        <w:numPr>
-          <w:ilvl w:val="2"/>
-          <w:numId w:val="1"/>
-        </w:numPr>
-      </w:pPr>
-      <w:r>
-        <w:t>Enemy</w:t>
-      </w:r>
-    </w:p>
-    <w:p>
-      <w:pPr>
-        <w:pStyle w:val="ListParagraph"/>
-        <w:numPr>
-          <w:ilvl w:val="2"/>
-          <w:numId w:val="1"/>
-        </w:numPr>
-      </w:pPr>
-      <w:r>
-        <w:t>HUD</w:t>
-      </w:r>
-    </w:p>
-    <w:p>
-      <w:pPr>
-        <w:pStyle w:val="ListParagraph"/>
-        <w:numPr>
-          <w:ilvl w:val="2"/>
-          <w:numId w:val="1"/>
-        </w:numPr>
-      </w:pPr>
-      <w:r>
-        <w:t>Player/Goal</w:t>
-      </w:r>
-    </w:p>
-    <w:p>
-      <w:pPr>
-        <w:pStyle w:val="ListParagraph"/>
-        <w:numPr>
-          <w:ilvl w:val="2"/>
-          <w:numId w:val="1"/>
-        </w:numPr>
-      </w:pPr>
-      <w:r>
-        <w:t>Menu/HUD</w:t>
-      </w:r>
-    </w:p>
-    <w:p>
-      <w:pPr>
-        <w:pStyle w:val="ListParagraph"/>
-        <w:numPr>
-          <w:ilvl w:val="2"/>
-          <w:numId w:val="1"/>
-        </w:numPr>
-      </w:pPr>
-      <w:r>
-        <w:t>AUDIO</w:t>
       </w:r>
       <w:bookmarkStart w:id="0" w:name="_GoBack"/>
       <w:bookmarkEnd w:id="0"/>
+    </w:p>
+    <w:p>
+      <w:pPr>
+        <w:pStyle w:val="ListParagraph"/>
+        <w:numPr>
+          <w:ilvl w:val="1"/>
+          <w:numId w:val="1"/>
+        </w:numPr>
+      </w:pPr>
+      <w:r>
+        <w:t>Breakable blocks?</w:t>
+      </w:r>
+    </w:p>
+    <w:p>
+      <w:pPr>
+        <w:pStyle w:val="ListParagraph"/>
+        <w:numPr>
+          <w:ilvl w:val="1"/>
+          <w:numId w:val="1"/>
+        </w:numPr>
+      </w:pPr>
+      <w:r>
+        <w:t>Time?</w:t>
+      </w:r>
+    </w:p>
+    <w:p>
+      <w:pPr>
+        <w:pStyle w:val="ListParagraph"/>
+        <w:numPr>
+          <w:ilvl w:val="2"/>
+          <w:numId w:val="1"/>
+        </w:numPr>
+      </w:pPr>
+      <w:r>
+        <w:t>Enemy</w:t>
+      </w:r>
+    </w:p>
+    <w:p>
+      <w:pPr>
+        <w:pStyle w:val="ListParagraph"/>
+        <w:numPr>
+          <w:ilvl w:val="2"/>
+          <w:numId w:val="1"/>
+        </w:numPr>
+      </w:pPr>
+      <w:r>
+        <w:t>HUD</w:t>
+      </w:r>
+    </w:p>
+    <w:p>
+      <w:pPr>
+        <w:pStyle w:val="ListParagraph"/>
+        <w:numPr>
+          <w:ilvl w:val="2"/>
+          <w:numId w:val="1"/>
+        </w:numPr>
+      </w:pPr>
+      <w:r>
+        <w:t>Player/Goal</w:t>
+      </w:r>
+    </w:p>
+    <w:p>
+      <w:pPr>
+        <w:pStyle w:val="ListParagraph"/>
+        <w:numPr>
+          <w:ilvl w:val="2"/>
+          <w:numId w:val="1"/>
+        </w:numPr>
+      </w:pPr>
+      <w:r>
+        <w:t>Menu/HUD</w:t>
+      </w:r>
+    </w:p>
+    <w:p>
+      <w:pPr>
+        <w:pStyle w:val="ListParagraph"/>
+        <w:numPr>
+          <w:ilvl w:val="2"/>
+          <w:numId w:val="1"/>
+        </w:numPr>
+      </w:pPr>
+      <w:r>
+        <w:t>AUDIO</w:t>
+      </w:r>
     </w:p>
     <w:sectPr>
       <w:pgSz w:w="11906" w:h="16838"/>
@@ -199,7 +205,7 @@
 </file>
 
 <file path=word/numbering.xml><?xml version="1.0" encoding="utf-8"?>
-<w:numbering xmlns:wpc="http://schemas.microsoft.com/office/word/2010/wordprocessingCanvas" xmlns:cx="http://schemas.microsoft.com/office/drawing/2014/chartex" xmlns:cx1="http://schemas.microsoft.com/office/drawing/2015/9/8/chartex" xmlns:cx2="http://schemas.microsoft.com/office/drawing/2015/10/21/chartex" xmlns:cx3="http://schemas.microsoft.com/office/drawing/2016/5/9/chartex" xmlns:cx4="http://schemas.microsoft.com/office/drawing/2016/5/10/chartex" xmlns:cx5="http://schemas.microsoft.com/office/drawing/2016/5/11/chartex" xmlns:cx6="http://schemas.microsoft.com/office/drawing/2016/5/12/chartex" xmlns:cx7="http://schemas.microsoft.com/office/drawing/2016/5/13/chartex" xmlns:cx8="http://schemas.microsoft.com/office/drawing/2016/5/14/chartex" xmlns:mc="http://schemas.openxmlformats.org/markup-compatibility/2006" xmlns:aink="http://schemas.microsoft.com/office/drawing/2016/ink" xmlns:am3d="http://schemas.microsoft.com/office/drawing/2017/model3d" xmlns:o="urn:schemas-microsoft-com:office:office" xmlns:r="http://schemas.openxmlformats.org/officeDocument/2006/relationships" xmlns:m="http://schemas.openxmlformats.org/officeDocument/2006/math" xmlns:v="urn:schemas-microsoft-com:vml" xmlns:wp14="http://schemas.microsoft.com/office/word/2010/wordprocessingDrawing" xmlns:wp="http://schemas.openxmlformats.org/drawingml/2006/wordprocessingDrawing" xmlns:w10="urn:schemas-microsoft-com:office:word" xmlns:w="http://schemas.openxmlformats.org/wordprocessingml/2006/main" xmlns:w14="http://schemas.microsoft.com/office/word/2010/wordml" xmlns:w15="http://schemas.microsoft.com/office/word/2012/wordml" xmlns:w16cid="http://schemas.microsoft.com/office/word/2016/wordml/cid" xmlns:w16se="http://schemas.microsoft.com/office/word/2015/wordml/symex" xmlns:wpg="http://schemas.microsoft.com/office/word/2010/wordprocessingGroup" xmlns:wpi="http://schemas.microsoft.com/office/word/2010/wordprocessingInk" xmlns:wne="http://schemas.microsoft.com/office/word/2006/wordml" xmlns:wps="http://schemas.microsoft.com/office/word/2010/wordprocessingShape" mc:Ignorable="w14 w15 w16se w16cid wp14">
+<w:numbering xmlns:wpc="http://schemas.microsoft.com/office/word/2010/wordprocessingCanvas" xmlns:cx="http://schemas.microsoft.com/office/drawing/2014/chartex" xmlns:cx1="http://schemas.microsoft.com/office/drawing/2015/9/8/chartex" xmlns:mc="http://schemas.openxmlformats.org/markup-compatibility/2006" xmlns:o="urn:schemas-microsoft-com:office:office" xmlns:r="http://schemas.openxmlformats.org/officeDocument/2006/relationships" xmlns:m="http://schemas.openxmlformats.org/officeDocument/2006/math" xmlns:v="urn:schemas-microsoft-com:vml" xmlns:wp14="http://schemas.microsoft.com/office/word/2010/wordprocessingDrawing" xmlns:wp="http://schemas.openxmlformats.org/drawingml/2006/wordprocessingDrawing" xmlns:w10="urn:schemas-microsoft-com:office:word" xmlns:w="http://schemas.openxmlformats.org/wordprocessingml/2006/main" xmlns:w14="http://schemas.microsoft.com/office/word/2010/wordml" xmlns:w15="http://schemas.microsoft.com/office/word/2012/wordml" xmlns:w16se="http://schemas.microsoft.com/office/word/2015/wordml/symex" xmlns:wpg="http://schemas.microsoft.com/office/word/2010/wordprocessingGroup" xmlns:wpi="http://schemas.microsoft.com/office/word/2010/wordprocessingInk" xmlns:wne="http://schemas.microsoft.com/office/word/2006/wordml" xmlns:wps="http://schemas.microsoft.com/office/word/2010/wordprocessingShape" mc:Ignorable="w14 w15 w16se wp14">
   <w:abstractNum w:abstractNumId="0" w15:restartNumberingAfterBreak="0">
     <w:nsid w:val="6DC979A6"/>
     <w:multiLevelType w:val="hybridMultilevel"/>
@@ -320,7 +326,7 @@
 </file>
 
 <file path=word/styles.xml><?xml version="1.0" encoding="utf-8"?>
-<w:styles xmlns:mc="http://schemas.openxmlformats.org/markup-compatibility/2006" xmlns:r="http://schemas.openxmlformats.org/officeDocument/2006/relationships" xmlns:w="http://schemas.openxmlformats.org/wordprocessingml/2006/main" xmlns:w14="http://schemas.microsoft.com/office/word/2010/wordml" xmlns:w15="http://schemas.microsoft.com/office/word/2012/wordml" xmlns:w16cid="http://schemas.microsoft.com/office/word/2016/wordml/cid" xmlns:w16se="http://schemas.microsoft.com/office/word/2015/wordml/symex" mc:Ignorable="w14 w15 w16se w16cid">
+<w:styles xmlns:mc="http://schemas.openxmlformats.org/markup-compatibility/2006" xmlns:r="http://schemas.openxmlformats.org/officeDocument/2006/relationships" xmlns:w="http://schemas.openxmlformats.org/wordprocessingml/2006/main" xmlns:w14="http://schemas.microsoft.com/office/word/2010/wordml" xmlns:w15="http://schemas.microsoft.com/office/word/2012/wordml" xmlns:w16se="http://schemas.microsoft.com/office/word/2015/wordml/symex" mc:Ignorable="w14 w15 w16se">
   <w:docDefaults>
     <w:rPrDefault>
       <w:rPr>
@@ -336,7 +342,7 @@
       </w:pPr>
     </w:pPrDefault>
   </w:docDefaults>
-  <w:latentStyles w:defLockedState="0" w:defUIPriority="99" w:defSemiHidden="0" w:defUnhideWhenUsed="0" w:defQFormat="0" w:count="375">
+  <w:latentStyles w:defLockedState="0" w:defUIPriority="99" w:defSemiHidden="0" w:defUnhideWhenUsed="0" w:defQFormat="0" w:count="371">
     <w:lsdException w:name="Normal" w:uiPriority="0" w:qFormat="1"/>
     <w:lsdException w:name="heading 1" w:uiPriority="9" w:qFormat="1"/>
     <w:lsdException w:name="heading 2" w:semiHidden="1" w:uiPriority="9" w:unhideWhenUsed="1" w:qFormat="1"/>
@@ -708,10 +714,6 @@
     <w:lsdException w:name="List Table 5 Dark Accent 6" w:uiPriority="50"/>
     <w:lsdException w:name="List Table 6 Colorful Accent 6" w:uiPriority="51"/>
     <w:lsdException w:name="List Table 7 Colorful Accent 6" w:uiPriority="52"/>
-    <w:lsdException w:name="Mention" w:semiHidden="1" w:unhideWhenUsed="1"/>
-    <w:lsdException w:name="Smart Hyperlink" w:semiHidden="1" w:unhideWhenUsed="1"/>
-    <w:lsdException w:name="Hashtag" w:semiHidden="1" w:unhideWhenUsed="1"/>
-    <w:lsdException w:name="Unresolved Mention" w:semiHidden="1" w:unhideWhenUsed="1"/>
   </w:latentStyles>
   <w:style w:type="paragraph" w:default="1" w:styleId="Normal">
     <w:name w:val="Normal"/>

</xml_diff>

<commit_message>
Added audio files and basic implementation to Goal and Level
</commit_message>
<xml_diff>
--- a/Files/Week 7 Notes.docx
+++ b/Files/Week 7 Notes.docx
@@ -73,8 +73,14 @@
           <w:ilvl w:val="1"/>
           <w:numId w:val="1"/>
         </w:numPr>
-      </w:pPr>
-      <w:r>
+        <w:rPr>
+          <w:strike/>
+        </w:rPr>
+      </w:pPr>
+      <w:r>
+        <w:rPr>
+          <w:strike/>
+        </w:rPr>
         <w:t>End/Goal</w:t>
       </w:r>
     </w:p>
@@ -107,92 +113,260 @@
         </w:rPr>
         <w:t>Main menu</w:t>
       </w:r>
+    </w:p>
+    <w:p>
+      <w:pPr>
+        <w:pStyle w:val="ListParagraph"/>
+        <w:numPr>
+          <w:ilvl w:val="1"/>
+          <w:numId w:val="1"/>
+        </w:numPr>
+      </w:pPr>
+      <w:r>
+        <w:t>Breakable blocks?</w:t>
+      </w:r>
+    </w:p>
+    <w:p>
+      <w:pPr>
+        <w:pStyle w:val="ListParagraph"/>
+        <w:numPr>
+          <w:ilvl w:val="1"/>
+          <w:numId w:val="1"/>
+        </w:numPr>
+      </w:pPr>
+      <w:r>
+        <w:t>Time?</w:t>
+      </w:r>
+    </w:p>
+    <w:p>
+      <w:pPr>
+        <w:pStyle w:val="ListParagraph"/>
+        <w:numPr>
+          <w:ilvl w:val="2"/>
+          <w:numId w:val="1"/>
+        </w:numPr>
+      </w:pPr>
+      <w:r>
+        <w:t>Enemy</w:t>
+      </w:r>
+    </w:p>
+    <w:p>
+      <w:pPr>
+        <w:pStyle w:val="ListParagraph"/>
+        <w:numPr>
+          <w:ilvl w:val="2"/>
+          <w:numId w:val="1"/>
+        </w:numPr>
+      </w:pPr>
+      <w:r>
+        <w:t>HUD</w:t>
+      </w:r>
+    </w:p>
+    <w:p>
+      <w:pPr>
+        <w:pStyle w:val="ListParagraph"/>
+        <w:numPr>
+          <w:ilvl w:val="2"/>
+          <w:numId w:val="1"/>
+        </w:numPr>
+      </w:pPr>
+      <w:r>
+        <w:t>Player/Goal</w:t>
+      </w:r>
+    </w:p>
+    <w:p>
+      <w:pPr>
+        <w:pStyle w:val="ListParagraph"/>
+        <w:numPr>
+          <w:ilvl w:val="2"/>
+          <w:numId w:val="1"/>
+        </w:numPr>
+      </w:pPr>
+      <w:r>
+        <w:t>Menu/HUD</w:t>
+      </w:r>
+    </w:p>
+    <w:p>
+      <w:pPr>
+        <w:pStyle w:val="ListParagraph"/>
+        <w:numPr>
+          <w:ilvl w:val="2"/>
+          <w:numId w:val="1"/>
+        </w:numPr>
+      </w:pPr>
+      <w:r>
+        <w:t>AUDIO</w:t>
+      </w:r>
+    </w:p>
+    <w:p>
+      <w:pPr>
+        <w:pStyle w:val="ListParagraph"/>
+        <w:numPr>
+          <w:ilvl w:val="3"/>
+          <w:numId w:val="1"/>
+        </w:numPr>
+      </w:pPr>
+      <w:r>
+        <w:t>Level music</w:t>
+      </w:r>
+    </w:p>
+    <w:p>
+      <w:pPr>
+        <w:pStyle w:val="ListParagraph"/>
+        <w:numPr>
+          <w:ilvl w:val="3"/>
+          <w:numId w:val="1"/>
+        </w:numPr>
+        <w:rPr>
+          <w:strike/>
+        </w:rPr>
+      </w:pPr>
+      <w:r>
+        <w:rPr>
+          <w:strike/>
+        </w:rPr>
+        <w:t>Jump</w:t>
+      </w:r>
+    </w:p>
+    <w:p>
+      <w:pPr>
+        <w:pStyle w:val="ListParagraph"/>
+        <w:numPr>
+          <w:ilvl w:val="3"/>
+          <w:numId w:val="1"/>
+        </w:numPr>
+        <w:rPr>
+          <w:strike/>
+        </w:rPr>
+      </w:pPr>
+      <w:r>
+        <w:rPr>
+          <w:strike/>
+        </w:rPr>
+        <w:t>Collectible/Coin block</w:t>
+      </w:r>
+    </w:p>
+    <w:p>
+      <w:pPr>
+        <w:pStyle w:val="ListParagraph"/>
+        <w:numPr>
+          <w:ilvl w:val="3"/>
+          <w:numId w:val="1"/>
+        </w:numPr>
+        <w:rPr>
+          <w:strike/>
+        </w:rPr>
+      </w:pPr>
+      <w:r>
+        <w:rPr>
+          <w:strike/>
+        </w:rPr>
+        <w:t>Squash enemy</w:t>
+      </w:r>
+    </w:p>
+    <w:p>
+      <w:pPr>
+        <w:pStyle w:val="ListParagraph"/>
+        <w:numPr>
+          <w:ilvl w:val="3"/>
+          <w:numId w:val="1"/>
+        </w:numPr>
+      </w:pPr>
+      <w:r>
+        <w:t>Block break?</w:t>
+      </w:r>
+    </w:p>
+    <w:p>
+      <w:pPr>
+        <w:pStyle w:val="ListParagraph"/>
+        <w:numPr>
+          <w:ilvl w:val="3"/>
+          <w:numId w:val="1"/>
+        </w:numPr>
+        <w:rPr>
+          <w:strike/>
+        </w:rPr>
+      </w:pPr>
+      <w:r>
+        <w:rPr>
+          <w:strike/>
+        </w:rPr>
+        <w:t>Power-Up Ability Sounds</w:t>
+      </w:r>
+    </w:p>
+    <w:p>
+      <w:pPr>
+        <w:pStyle w:val="ListParagraph"/>
+        <w:numPr>
+          <w:ilvl w:val="3"/>
+          <w:numId w:val="1"/>
+        </w:numPr>
+        <w:rPr>
+          <w:strike/>
+        </w:rPr>
+      </w:pPr>
+      <w:r>
+        <w:rPr>
+          <w:strike/>
+        </w:rPr>
+        <w:t>Knock enemies off-level</w:t>
+      </w:r>
+    </w:p>
+    <w:p>
+      <w:pPr>
+        <w:pStyle w:val="ListParagraph"/>
+        <w:numPr>
+          <w:ilvl w:val="3"/>
+          <w:numId w:val="1"/>
+        </w:numPr>
+        <w:rPr>
+          <w:strike/>
+        </w:rPr>
+      </w:pPr>
+      <w:r>
+        <w:rPr>
+          <w:strike/>
+        </w:rPr>
+        <w:t>Flag pole/Win</w:t>
+      </w:r>
+    </w:p>
+    <w:p>
+      <w:pPr>
+        <w:pStyle w:val="ListParagraph"/>
+        <w:numPr>
+          <w:ilvl w:val="3"/>
+          <w:numId w:val="1"/>
+        </w:numPr>
+        <w:rPr>
+          <w:strike/>
+        </w:rPr>
+      </w:pPr>
+      <w:r>
+        <w:rPr>
+          <w:strike/>
+        </w:rPr>
+        <w:t>Lose life</w:t>
+      </w:r>
+    </w:p>
+    <w:p>
+      <w:pPr>
+        <w:pStyle w:val="ListParagraph"/>
+        <w:numPr>
+          <w:ilvl w:val="3"/>
+          <w:numId w:val="1"/>
+        </w:numPr>
+        <w:rPr>
+          <w:strike/>
+        </w:rPr>
+      </w:pPr>
       <w:bookmarkStart w:id="0" w:name="_GoBack"/>
+      <w:r>
+        <w:rPr>
+          <w:strike/>
+        </w:rPr>
+        <w:t>Lose game</w:t>
+      </w:r>
       <w:bookmarkEnd w:id="0"/>
-    </w:p>
-    <w:p>
-      <w:pPr>
-        <w:pStyle w:val="ListParagraph"/>
-        <w:numPr>
-          <w:ilvl w:val="1"/>
-          <w:numId w:val="1"/>
-        </w:numPr>
-      </w:pPr>
-      <w:r>
-        <w:t>Breakable blocks?</w:t>
-      </w:r>
-    </w:p>
-    <w:p>
-      <w:pPr>
-        <w:pStyle w:val="ListParagraph"/>
-        <w:numPr>
-          <w:ilvl w:val="1"/>
-          <w:numId w:val="1"/>
-        </w:numPr>
-      </w:pPr>
-      <w:r>
-        <w:t>Time?</w:t>
-      </w:r>
-    </w:p>
-    <w:p>
-      <w:pPr>
-        <w:pStyle w:val="ListParagraph"/>
-        <w:numPr>
-          <w:ilvl w:val="2"/>
-          <w:numId w:val="1"/>
-        </w:numPr>
-      </w:pPr>
-      <w:r>
-        <w:t>Enemy</w:t>
-      </w:r>
-    </w:p>
-    <w:p>
-      <w:pPr>
-        <w:pStyle w:val="ListParagraph"/>
-        <w:numPr>
-          <w:ilvl w:val="2"/>
-          <w:numId w:val="1"/>
-        </w:numPr>
-      </w:pPr>
-      <w:r>
-        <w:t>HUD</w:t>
-      </w:r>
-    </w:p>
-    <w:p>
-      <w:pPr>
-        <w:pStyle w:val="ListParagraph"/>
-        <w:numPr>
-          <w:ilvl w:val="2"/>
-          <w:numId w:val="1"/>
-        </w:numPr>
-      </w:pPr>
-      <w:r>
-        <w:t>Player/Goal</w:t>
-      </w:r>
-    </w:p>
-    <w:p>
-      <w:pPr>
-        <w:pStyle w:val="ListParagraph"/>
-        <w:numPr>
-          <w:ilvl w:val="2"/>
-          <w:numId w:val="1"/>
-        </w:numPr>
-      </w:pPr>
-      <w:r>
-        <w:t>Menu/HUD</w:t>
-      </w:r>
-    </w:p>
-    <w:p>
-      <w:pPr>
-        <w:pStyle w:val="ListParagraph"/>
-        <w:numPr>
-          <w:ilvl w:val="2"/>
-          <w:numId w:val="1"/>
-        </w:numPr>
-      </w:pPr>
-      <w:r>
-        <w:t>AUDIO</w:t>
-      </w:r>
     </w:p>
     <w:sectPr>
       <w:pgSz w:w="11906" w:h="16838"/>
@@ -246,7 +420,7 @@
         <w:rFonts w:ascii="Wingdings" w:hAnsi="Wingdings" w:hint="default"/>
       </w:rPr>
     </w:lvl>
-    <w:lvl w:ilvl="3" w:tplc="08090001" w:tentative="1">
+    <w:lvl w:ilvl="3" w:tplc="08090001">
       <w:start w:val="1"/>
       <w:numFmt w:val="bullet"/>
       <w:lvlText w:val=""/>

</xml_diff>

<commit_message>
Added a basic timer
</commit_message>
<xml_diff>
--- a/Files/Week 7 Notes.docx
+++ b/Files/Week 7 Notes.docx
@@ -91,8 +91,14 @@
           <w:ilvl w:val="1"/>
           <w:numId w:val="1"/>
         </w:numPr>
-      </w:pPr>
-      <w:r>
+        <w:rPr>
+          <w:strike/>
+        </w:rPr>
+      </w:pPr>
+      <w:r>
+        <w:rPr>
+          <w:strike/>
+        </w:rPr>
         <w:t>Pick-Ups</w:t>
       </w:r>
     </w:p>
@@ -359,13 +365,25 @@
           <w:strike/>
         </w:rPr>
       </w:pPr>
+      <w:r>
+        <w:rPr>
+          <w:strike/>
+        </w:rPr>
+        <w:t>Lose game</w:t>
+      </w:r>
+    </w:p>
+    <w:p>
+      <w:pPr>
+        <w:pStyle w:val="ListParagraph"/>
+        <w:numPr>
+          <w:ilvl w:val="1"/>
+          <w:numId w:val="1"/>
+        </w:numPr>
+      </w:pPr>
+      <w:r>
+        <w:t>Add small level?</w:t>
+      </w:r>
       <w:bookmarkStart w:id="0" w:name="_GoBack"/>
-      <w:r>
-        <w:rPr>
-          <w:strike/>
-        </w:rPr>
-        <w:t>Lose game</w:t>
-      </w:r>
       <w:bookmarkEnd w:id="0"/>
     </w:p>
     <w:sectPr>

</xml_diff>